<commit_message>
Added: Main window icon, parts removal from database
Signed-off-by: Olexandr Korotetskyi <ayrum1158@gmail.com>
</commit_message>
<xml_diff>
--- a/Записка к курсовой Коротецкий А.А..docx
+++ b/Записка к курсовой Коротецкий А.А..docx
@@ -2761,6 +2761,7 @@
             <w:r>
               <w:rPr>
                 <w:rFonts w:ascii="Arial" w:eastAsia="Arial" w:hAnsi="Arial" w:cs="Arial"/>
+                <w:noProof/>
                 <w:color w:val="000000"/>
                 <w:lang w:val="uk-UA"/>
               </w:rPr>
@@ -2903,6 +2904,7 @@
             <w:r>
               <w:rPr>
                 <w:rFonts w:ascii="Arial" w:eastAsia="Arial" w:hAnsi="Arial" w:cs="Arial"/>
+                <w:noProof/>
                 <w:color w:val="000000"/>
                 <w:lang w:val="uk-UA"/>
               </w:rPr>
@@ -3071,6 +3073,7 @@
             <w:r>
               <w:rPr>
                 <w:rFonts w:ascii="Arial" w:eastAsia="Arial" w:hAnsi="Arial" w:cs="Arial"/>
+                <w:noProof/>
                 <w:color w:val="000000"/>
                 <w:lang w:val="uk-UA"/>
               </w:rPr>
@@ -3294,6 +3297,7 @@
             <w:r>
               <w:rPr>
                 <w:rFonts w:ascii="Arial" w:eastAsia="Arial" w:hAnsi="Arial" w:cs="Arial"/>
+                <w:noProof/>
                 <w:color w:val="000000"/>
                 <w:lang w:val="uk-UA"/>
               </w:rPr>
@@ -3480,6 +3484,7 @@
             <w:r>
               <w:rPr>
                 <w:rFonts w:ascii="Arial" w:eastAsia="Arial" w:hAnsi="Arial" w:cs="Arial"/>
+                <w:noProof/>
                 <w:color w:val="000000"/>
                 <w:lang w:val="uk-UA"/>
               </w:rPr>
@@ -22303,17 +22308,7 @@
           <w:szCs w:val="19"/>
           <w:lang w:val="uk-UA"/>
         </w:rPr>
-        <w:t>)</w:t>
-      </w:r>
-      <w:r>
-        <w:rPr>
-          <w:rFonts w:ascii="Consolas" w:hAnsi="Consolas" w:cs="Consolas"/>
-          <w:color w:val="000000"/>
-          <w:sz w:val="19"/>
-          <w:szCs w:val="19"/>
-          <w:lang w:val="uk-UA"/>
-        </w:rPr>
-        <w:t xml:space="preserve"> {…}</w:t>
+        <w:t>) {…}</w:t>
       </w:r>
     </w:p>
     <w:p>
@@ -23113,6 +23108,289 @@
           <w:szCs w:val="19"/>
           <w:lang w:val="uk-UA"/>
         </w:rPr>
+        <w:t>);</w:t>
+      </w:r>
+    </w:p>
+    <w:p>
+      <w:pPr>
+        <w:ind w:firstLine="851"/>
+        <w:rPr>
+          <w:rFonts w:ascii="Times New Roman" w:hAnsi="Times New Roman" w:cs="Times New Roman"/>
+          <w:sz w:val="28"/>
+          <w:szCs w:val="28"/>
+          <w:lang w:val="uk-UA"/>
+        </w:rPr>
+      </w:pPr>
+      <w:r>
+        <w:rPr>
+          <w:rFonts w:ascii="Times New Roman" w:hAnsi="Times New Roman" w:cs="Times New Roman"/>
+          <w:sz w:val="28"/>
+          <w:szCs w:val="28"/>
+          <w:lang w:val="uk-UA"/>
+        </w:rPr>
+        <w:t xml:space="preserve">Цей метод повертає колекцію об’єктів що є повною вибіркою вказаної у параметрі </w:t>
+      </w:r>
+      <w:proofErr w:type="spellStart"/>
+      <w:r>
+        <w:rPr>
+          <w:rFonts w:ascii="Consolas" w:hAnsi="Consolas" w:cs="Consolas"/>
+          <w:color w:val="0000FF"/>
+          <w:sz w:val="19"/>
+          <w:szCs w:val="19"/>
+          <w:lang w:val="uk-UA"/>
+        </w:rPr>
+        <w:t>string</w:t>
+      </w:r>
+      <w:proofErr w:type="spellEnd"/>
+      <w:r>
+        <w:rPr>
+          <w:rFonts w:ascii="Consolas" w:hAnsi="Consolas" w:cs="Consolas"/>
+          <w:color w:val="000000"/>
+          <w:sz w:val="19"/>
+          <w:szCs w:val="19"/>
+          <w:lang w:val="uk-UA"/>
+        </w:rPr>
+        <w:t xml:space="preserve"> </w:t>
+      </w:r>
+      <w:proofErr w:type="spellStart"/>
+      <w:r>
+        <w:rPr>
+          <w:rFonts w:ascii="Consolas" w:hAnsi="Consolas" w:cs="Consolas"/>
+          <w:color w:val="000000"/>
+          <w:sz w:val="19"/>
+          <w:szCs w:val="19"/>
+          <w:lang w:val="uk-UA"/>
+        </w:rPr>
+        <w:t>Table</w:t>
+      </w:r>
+      <w:proofErr w:type="spellEnd"/>
+      <w:r>
+        <w:rPr>
+          <w:rFonts w:ascii="Times New Roman" w:hAnsi="Times New Roman" w:cs="Times New Roman"/>
+          <w:sz w:val="28"/>
+          <w:szCs w:val="28"/>
+          <w:lang w:val="uk-UA"/>
+        </w:rPr>
+        <w:t xml:space="preserve"> таблиці.</w:t>
+      </w:r>
+    </w:p>
+    <w:p>
+      <w:pPr>
+        <w:ind w:firstLine="851"/>
+        <w:rPr>
+          <w:rFonts w:ascii="Times New Roman" w:hAnsi="Times New Roman" w:cs="Times New Roman"/>
+          <w:sz w:val="28"/>
+          <w:szCs w:val="28"/>
+          <w:lang w:val="uk-UA"/>
+        </w:rPr>
+      </w:pPr>
+    </w:p>
+    <w:p>
+      <w:pPr>
+        <w:ind w:firstLine="851"/>
+        <w:rPr>
+          <w:rFonts w:ascii="Times New Roman" w:hAnsi="Times New Roman" w:cs="Times New Roman"/>
+          <w:sz w:val="28"/>
+          <w:szCs w:val="28"/>
+          <w:lang w:val="uk-UA"/>
+        </w:rPr>
+      </w:pPr>
+      <w:proofErr w:type="spellStart"/>
+      <w:r>
+        <w:rPr>
+          <w:rFonts w:ascii="Consolas" w:hAnsi="Consolas" w:cs="Consolas"/>
+          <w:color w:val="0000FF"/>
+          <w:sz w:val="19"/>
+          <w:szCs w:val="19"/>
+          <w:lang w:val="uk-UA"/>
+        </w:rPr>
+        <w:t>public</w:t>
+      </w:r>
+      <w:proofErr w:type="spellEnd"/>
+      <w:r>
+        <w:rPr>
+          <w:rFonts w:ascii="Consolas" w:hAnsi="Consolas" w:cs="Consolas"/>
+          <w:color w:val="000000"/>
+          <w:sz w:val="19"/>
+          <w:szCs w:val="19"/>
+          <w:lang w:val="uk-UA"/>
+        </w:rPr>
+        <w:t xml:space="preserve"> </w:t>
+      </w:r>
+      <w:proofErr w:type="spellStart"/>
+      <w:r>
+        <w:rPr>
+          <w:rFonts w:ascii="Consolas" w:hAnsi="Consolas" w:cs="Consolas"/>
+          <w:color w:val="0000FF"/>
+          <w:sz w:val="19"/>
+          <w:szCs w:val="19"/>
+          <w:lang w:val="uk-UA"/>
+        </w:rPr>
+        <w:t>object</w:t>
+      </w:r>
+      <w:proofErr w:type="spellEnd"/>
+      <w:r>
+        <w:rPr>
+          <w:rFonts w:ascii="Consolas" w:hAnsi="Consolas" w:cs="Consolas"/>
+          <w:color w:val="000000"/>
+          <w:sz w:val="19"/>
+          <w:szCs w:val="19"/>
+          <w:lang w:val="uk-UA"/>
+        </w:rPr>
+        <w:t xml:space="preserve">[] </w:t>
+      </w:r>
+      <w:proofErr w:type="spellStart"/>
+      <w:r>
+        <w:rPr>
+          <w:rFonts w:ascii="Consolas" w:hAnsi="Consolas" w:cs="Consolas"/>
+          <w:color w:val="000000"/>
+          <w:sz w:val="19"/>
+          <w:szCs w:val="19"/>
+          <w:lang w:val="uk-UA"/>
+        </w:rPr>
+        <w:t>SelectRowsWhere</w:t>
+      </w:r>
+      <w:proofErr w:type="spellEnd"/>
+      <w:r>
+        <w:rPr>
+          <w:rFonts w:ascii="Consolas" w:hAnsi="Consolas" w:cs="Consolas"/>
+          <w:color w:val="000000"/>
+          <w:sz w:val="19"/>
+          <w:szCs w:val="19"/>
+          <w:lang w:val="uk-UA"/>
+        </w:rPr>
+        <w:t>(</w:t>
+      </w:r>
+      <w:proofErr w:type="spellStart"/>
+      <w:r>
+        <w:rPr>
+          <w:rFonts w:ascii="Consolas" w:hAnsi="Consolas" w:cs="Consolas"/>
+          <w:color w:val="0000FF"/>
+          <w:sz w:val="19"/>
+          <w:szCs w:val="19"/>
+          <w:lang w:val="uk-UA"/>
+        </w:rPr>
+        <w:t>string</w:t>
+      </w:r>
+      <w:proofErr w:type="spellEnd"/>
+      <w:r>
+        <w:rPr>
+          <w:rFonts w:ascii="Consolas" w:hAnsi="Consolas" w:cs="Consolas"/>
+          <w:color w:val="000000"/>
+          <w:sz w:val="19"/>
+          <w:szCs w:val="19"/>
+          <w:lang w:val="uk-UA"/>
+        </w:rPr>
+        <w:t xml:space="preserve"> </w:t>
+      </w:r>
+      <w:proofErr w:type="spellStart"/>
+      <w:r>
+        <w:rPr>
+          <w:rFonts w:ascii="Consolas" w:hAnsi="Consolas" w:cs="Consolas"/>
+          <w:color w:val="000000"/>
+          <w:sz w:val="19"/>
+          <w:szCs w:val="19"/>
+          <w:lang w:val="uk-UA"/>
+        </w:rPr>
+        <w:t>Table</w:t>
+      </w:r>
+      <w:proofErr w:type="spellEnd"/>
+      <w:r>
+        <w:rPr>
+          <w:rFonts w:ascii="Consolas" w:hAnsi="Consolas" w:cs="Consolas"/>
+          <w:color w:val="000000"/>
+          <w:sz w:val="19"/>
+          <w:szCs w:val="19"/>
+          <w:lang w:val="uk-UA"/>
+        </w:rPr>
+        <w:t xml:space="preserve">, </w:t>
+      </w:r>
+      <w:proofErr w:type="spellStart"/>
+      <w:r>
+        <w:rPr>
+          <w:rFonts w:ascii="Consolas" w:hAnsi="Consolas" w:cs="Consolas"/>
+          <w:color w:val="0000FF"/>
+          <w:sz w:val="19"/>
+          <w:szCs w:val="19"/>
+          <w:lang w:val="uk-UA"/>
+        </w:rPr>
+        <w:t>string</w:t>
+      </w:r>
+      <w:proofErr w:type="spellEnd"/>
+      <w:r>
+        <w:rPr>
+          <w:rFonts w:ascii="Consolas" w:hAnsi="Consolas" w:cs="Consolas"/>
+          <w:color w:val="000000"/>
+          <w:sz w:val="19"/>
+          <w:szCs w:val="19"/>
+          <w:lang w:val="uk-UA"/>
+        </w:rPr>
+        <w:t xml:space="preserve"> </w:t>
+      </w:r>
+      <w:proofErr w:type="spellStart"/>
+      <w:r>
+        <w:rPr>
+          <w:rFonts w:ascii="Consolas" w:hAnsi="Consolas" w:cs="Consolas"/>
+          <w:color w:val="000000"/>
+          <w:sz w:val="19"/>
+          <w:szCs w:val="19"/>
+          <w:lang w:val="uk-UA"/>
+        </w:rPr>
+        <w:t>WhereParam</w:t>
+      </w:r>
+      <w:proofErr w:type="spellEnd"/>
+      <w:r>
+        <w:rPr>
+          <w:rFonts w:ascii="Consolas" w:hAnsi="Consolas" w:cs="Consolas"/>
+          <w:color w:val="000000"/>
+          <w:sz w:val="19"/>
+          <w:szCs w:val="19"/>
+          <w:lang w:val="uk-UA"/>
+        </w:rPr>
+        <w:t xml:space="preserve">, </w:t>
+      </w:r>
+      <w:proofErr w:type="spellStart"/>
+      <w:r>
+        <w:rPr>
+          <w:rFonts w:ascii="Consolas" w:hAnsi="Consolas" w:cs="Consolas"/>
+          <w:color w:val="0000FF"/>
+          <w:sz w:val="19"/>
+          <w:szCs w:val="19"/>
+          <w:lang w:val="uk-UA"/>
+        </w:rPr>
+        <w:t>string</w:t>
+      </w:r>
+      <w:proofErr w:type="spellEnd"/>
+      <w:r>
+        <w:rPr>
+          <w:rFonts w:ascii="Consolas" w:hAnsi="Consolas" w:cs="Consolas"/>
+          <w:color w:val="000000"/>
+          <w:sz w:val="19"/>
+          <w:szCs w:val="19"/>
+          <w:lang w:val="uk-UA"/>
+        </w:rPr>
+        <w:t xml:space="preserve"> </w:t>
+      </w:r>
+      <w:proofErr w:type="spellStart"/>
+      <w:r>
+        <w:rPr>
+          <w:rFonts w:ascii="Consolas" w:hAnsi="Consolas" w:cs="Consolas"/>
+          <w:color w:val="000000"/>
+          <w:sz w:val="19"/>
+          <w:szCs w:val="19"/>
+          <w:lang w:val="uk-UA"/>
+        </w:rPr>
+        <w:t>ParamValue</w:t>
+      </w:r>
+      <w:proofErr w:type="spellEnd"/>
+      <w:r>
+        <w:rPr>
+          <w:rFonts w:ascii="Consolas" w:hAnsi="Consolas" w:cs="Consolas"/>
+          <w:color w:val="000000"/>
+          <w:sz w:val="19"/>
+          <w:szCs w:val="19"/>
+          <w:lang w:val="uk-UA"/>
+        </w:rPr>
         <w:t>)</w:t>
       </w:r>
       <w:r>
@@ -23143,7 +23421,7 @@
           <w:szCs w:val="28"/>
           <w:lang w:val="uk-UA"/>
         </w:rPr>
-        <w:t xml:space="preserve">Цей метод повертає колекцію об’єктів що є повною вибіркою вказаної у параметрі </w:t>
+        <w:t xml:space="preserve">Цей метод повертає колекцію об’єктів що є вибіркою вказаної у параметрі </w:t>
       </w:r>
       <w:proofErr w:type="spellStart"/>
       <w:r>
@@ -23186,7 +23464,93 @@
           <w:szCs w:val="28"/>
           <w:lang w:val="uk-UA"/>
         </w:rPr>
-        <w:t xml:space="preserve"> таблиці.</w:t>
+        <w:t xml:space="preserve"> таблиці з фільтром по параметру </w:t>
+      </w:r>
+      <w:proofErr w:type="spellStart"/>
+      <w:r>
+        <w:rPr>
+          <w:rFonts w:ascii="Consolas" w:hAnsi="Consolas" w:cs="Consolas"/>
+          <w:color w:val="0000FF"/>
+          <w:sz w:val="19"/>
+          <w:szCs w:val="19"/>
+          <w:lang w:val="uk-UA"/>
+        </w:rPr>
+        <w:t>string</w:t>
+      </w:r>
+      <w:proofErr w:type="spellEnd"/>
+      <w:r>
+        <w:rPr>
+          <w:rFonts w:ascii="Consolas" w:hAnsi="Consolas" w:cs="Consolas"/>
+          <w:color w:val="000000"/>
+          <w:sz w:val="19"/>
+          <w:szCs w:val="19"/>
+          <w:lang w:val="uk-UA"/>
+        </w:rPr>
+        <w:t xml:space="preserve"> </w:t>
+      </w:r>
+      <w:proofErr w:type="spellStart"/>
+      <w:r>
+        <w:rPr>
+          <w:rFonts w:ascii="Consolas" w:hAnsi="Consolas" w:cs="Consolas"/>
+          <w:color w:val="000000"/>
+          <w:sz w:val="19"/>
+          <w:szCs w:val="19"/>
+          <w:lang w:val="uk-UA"/>
+        </w:rPr>
+        <w:t>WhereParam</w:t>
+      </w:r>
+      <w:proofErr w:type="spellEnd"/>
+      <w:r>
+        <w:rPr>
+          <w:rFonts w:ascii="Times New Roman" w:hAnsi="Times New Roman" w:cs="Times New Roman"/>
+          <w:sz w:val="28"/>
+          <w:szCs w:val="28"/>
+          <w:lang w:val="uk-UA"/>
+        </w:rPr>
+        <w:t xml:space="preserve"> зі значенням </w:t>
+      </w:r>
+      <w:proofErr w:type="spellStart"/>
+      <w:r>
+        <w:rPr>
+          <w:rFonts w:ascii="Consolas" w:hAnsi="Consolas" w:cs="Consolas"/>
+          <w:color w:val="0000FF"/>
+          <w:sz w:val="19"/>
+          <w:szCs w:val="19"/>
+          <w:lang w:val="uk-UA"/>
+        </w:rPr>
+        <w:t>string</w:t>
+      </w:r>
+      <w:proofErr w:type="spellEnd"/>
+      <w:r>
+        <w:rPr>
+          <w:rFonts w:ascii="Consolas" w:hAnsi="Consolas" w:cs="Consolas"/>
+          <w:color w:val="000000"/>
+          <w:sz w:val="19"/>
+          <w:szCs w:val="19"/>
+          <w:lang w:val="uk-UA"/>
+        </w:rPr>
+        <w:t xml:space="preserve"> </w:t>
+      </w:r>
+      <w:proofErr w:type="spellStart"/>
+      <w:r>
+        <w:rPr>
+          <w:rFonts w:ascii="Consolas" w:hAnsi="Consolas" w:cs="Consolas"/>
+          <w:color w:val="000000"/>
+          <w:sz w:val="19"/>
+          <w:szCs w:val="19"/>
+          <w:lang w:val="uk-UA"/>
+        </w:rPr>
+        <w:t>ParamValue</w:t>
+      </w:r>
+      <w:proofErr w:type="spellEnd"/>
+      <w:r>
+        <w:rPr>
+          <w:rFonts w:ascii="Times New Roman" w:hAnsi="Times New Roman" w:cs="Times New Roman"/>
+          <w:sz w:val="28"/>
+          <w:szCs w:val="28"/>
+          <w:lang w:val="uk-UA"/>
+        </w:rPr>
+        <w:t>.</w:t>
       </w:r>
     </w:p>
     <w:p>
@@ -23241,6 +23605,138 @@
           <w:szCs w:val="19"/>
           <w:lang w:val="uk-UA"/>
         </w:rPr>
+        <w:t>bool</w:t>
+      </w:r>
+      <w:proofErr w:type="spellEnd"/>
+      <w:r>
+        <w:rPr>
+          <w:rFonts w:ascii="Consolas" w:hAnsi="Consolas" w:cs="Consolas"/>
+          <w:color w:val="000000"/>
+          <w:sz w:val="19"/>
+          <w:szCs w:val="19"/>
+          <w:lang w:val="uk-UA"/>
+        </w:rPr>
+        <w:t xml:space="preserve"> </w:t>
+      </w:r>
+      <w:proofErr w:type="spellStart"/>
+      <w:r>
+        <w:rPr>
+          <w:rFonts w:ascii="Consolas" w:hAnsi="Consolas" w:cs="Consolas"/>
+          <w:color w:val="000000"/>
+          <w:sz w:val="19"/>
+          <w:szCs w:val="19"/>
+          <w:lang w:val="uk-UA"/>
+        </w:rPr>
+        <w:t>InsertInto</w:t>
+      </w:r>
+      <w:proofErr w:type="spellEnd"/>
+      <w:r>
+        <w:rPr>
+          <w:rFonts w:ascii="Consolas" w:hAnsi="Consolas" w:cs="Consolas"/>
+          <w:color w:val="000000"/>
+          <w:sz w:val="19"/>
+          <w:szCs w:val="19"/>
+          <w:lang w:val="uk-UA"/>
+        </w:rPr>
+        <w:t>(</w:t>
+      </w:r>
+      <w:proofErr w:type="spellStart"/>
+      <w:r>
+        <w:rPr>
+          <w:rFonts w:ascii="Consolas" w:hAnsi="Consolas" w:cs="Consolas"/>
+          <w:color w:val="0000FF"/>
+          <w:sz w:val="19"/>
+          <w:szCs w:val="19"/>
+          <w:lang w:val="uk-UA"/>
+        </w:rPr>
+        <w:t>string</w:t>
+      </w:r>
+      <w:proofErr w:type="spellEnd"/>
+      <w:r>
+        <w:rPr>
+          <w:rFonts w:ascii="Consolas" w:hAnsi="Consolas" w:cs="Consolas"/>
+          <w:color w:val="000000"/>
+          <w:sz w:val="19"/>
+          <w:szCs w:val="19"/>
+          <w:lang w:val="uk-UA"/>
+        </w:rPr>
+        <w:t xml:space="preserve"> </w:t>
+      </w:r>
+      <w:proofErr w:type="spellStart"/>
+      <w:r>
+        <w:rPr>
+          <w:rFonts w:ascii="Consolas" w:hAnsi="Consolas" w:cs="Consolas"/>
+          <w:color w:val="000000"/>
+          <w:sz w:val="19"/>
+          <w:szCs w:val="19"/>
+          <w:lang w:val="uk-UA"/>
+        </w:rPr>
+        <w:t>Table</w:t>
+      </w:r>
+      <w:proofErr w:type="spellEnd"/>
+      <w:r>
+        <w:rPr>
+          <w:rFonts w:ascii="Consolas" w:hAnsi="Consolas" w:cs="Consolas"/>
+          <w:color w:val="000000"/>
+          <w:sz w:val="19"/>
+          <w:szCs w:val="19"/>
+          <w:lang w:val="uk-UA"/>
+        </w:rPr>
+        <w:t xml:space="preserve">, </w:t>
+      </w:r>
+      <w:proofErr w:type="spellStart"/>
+      <w:r>
+        <w:rPr>
+          <w:rFonts w:ascii="Consolas" w:hAnsi="Consolas" w:cs="Consolas"/>
+          <w:color w:val="0000FF"/>
+          <w:sz w:val="19"/>
+          <w:szCs w:val="19"/>
+          <w:lang w:val="uk-UA"/>
+        </w:rPr>
+        <w:t>string</w:t>
+      </w:r>
+      <w:proofErr w:type="spellEnd"/>
+      <w:r>
+        <w:rPr>
+          <w:rFonts w:ascii="Consolas" w:hAnsi="Consolas" w:cs="Consolas"/>
+          <w:color w:val="000000"/>
+          <w:sz w:val="19"/>
+          <w:szCs w:val="19"/>
+          <w:lang w:val="uk-UA"/>
+        </w:rPr>
+        <w:t xml:space="preserve">[] </w:t>
+      </w:r>
+      <w:proofErr w:type="spellStart"/>
+      <w:r>
+        <w:rPr>
+          <w:rFonts w:ascii="Consolas" w:hAnsi="Consolas" w:cs="Consolas"/>
+          <w:color w:val="000000"/>
+          <w:sz w:val="19"/>
+          <w:szCs w:val="19"/>
+          <w:lang w:val="uk-UA"/>
+        </w:rPr>
+        <w:t>ColumnNames</w:t>
+      </w:r>
+      <w:proofErr w:type="spellEnd"/>
+      <w:r>
+        <w:rPr>
+          <w:rFonts w:ascii="Consolas" w:hAnsi="Consolas" w:cs="Consolas"/>
+          <w:color w:val="000000"/>
+          <w:sz w:val="19"/>
+          <w:szCs w:val="19"/>
+          <w:lang w:val="uk-UA"/>
+        </w:rPr>
+        <w:t xml:space="preserve">, </w:t>
+      </w:r>
+      <w:proofErr w:type="spellStart"/>
+      <w:r>
+        <w:rPr>
+          <w:rFonts w:ascii="Consolas" w:hAnsi="Consolas" w:cs="Consolas"/>
+          <w:color w:val="0000FF"/>
+          <w:sz w:val="19"/>
+          <w:szCs w:val="19"/>
+          <w:lang w:val="uk-UA"/>
+        </w:rPr>
         <w:t>object</w:t>
       </w:r>
       <w:proofErr w:type="spellEnd"/>
@@ -23263,18 +23759,18 @@
           <w:szCs w:val="19"/>
           <w:lang w:val="uk-UA"/>
         </w:rPr>
-        <w:t>SelectRowsWhere</w:t>
-      </w:r>
-      <w:proofErr w:type="spellEnd"/>
-      <w:r>
-        <w:rPr>
-          <w:rFonts w:ascii="Consolas" w:hAnsi="Consolas" w:cs="Consolas"/>
-          <w:color w:val="000000"/>
-          <w:sz w:val="19"/>
-          <w:szCs w:val="19"/>
-          <w:lang w:val="uk-UA"/>
-        </w:rPr>
-        <w:t>(</w:t>
+        <w:t>ColumnValues</w:t>
+      </w:r>
+      <w:proofErr w:type="spellEnd"/>
+      <w:r>
+        <w:rPr>
+          <w:rFonts w:ascii="Consolas" w:hAnsi="Consolas" w:cs="Consolas"/>
+          <w:color w:val="000000"/>
+          <w:sz w:val="19"/>
+          <w:szCs w:val="19"/>
+          <w:lang w:val="uk-UA"/>
+        </w:rPr>
+        <w:t xml:space="preserve">, </w:t>
       </w:r>
       <w:proofErr w:type="spellStart"/>
       <w:r>
@@ -23285,7 +23781,7 @@
           <w:szCs w:val="19"/>
           <w:lang w:val="uk-UA"/>
         </w:rPr>
-        <w:t>string</w:t>
+        <w:t>bool</w:t>
       </w:r>
       <w:proofErr w:type="spellEnd"/>
       <w:r>
@@ -23307,18 +23803,18 @@
           <w:szCs w:val="19"/>
           <w:lang w:val="uk-UA"/>
         </w:rPr>
-        <w:t>Table</w:t>
-      </w:r>
-      <w:proofErr w:type="spellEnd"/>
-      <w:r>
-        <w:rPr>
-          <w:rFonts w:ascii="Consolas" w:hAnsi="Consolas" w:cs="Consolas"/>
-          <w:color w:val="000000"/>
-          <w:sz w:val="19"/>
-          <w:szCs w:val="19"/>
-          <w:lang w:val="uk-UA"/>
-        </w:rPr>
-        <w:t xml:space="preserve">, </w:t>
+        <w:t>IgnorePKErrorMessage</w:t>
+      </w:r>
+      <w:proofErr w:type="spellEnd"/>
+      <w:r>
+        <w:rPr>
+          <w:rFonts w:ascii="Consolas" w:hAnsi="Consolas" w:cs="Consolas"/>
+          <w:color w:val="000000"/>
+          <w:sz w:val="19"/>
+          <w:szCs w:val="19"/>
+          <w:lang w:val="uk-UA"/>
+        </w:rPr>
+        <w:t xml:space="preserve"> = </w:t>
       </w:r>
       <w:proofErr w:type="spellStart"/>
       <w:r>
@@ -23329,526 +23825,6 @@
           <w:szCs w:val="19"/>
           <w:lang w:val="uk-UA"/>
         </w:rPr>
-        <w:t>string</w:t>
-      </w:r>
-      <w:proofErr w:type="spellEnd"/>
-      <w:r>
-        <w:rPr>
-          <w:rFonts w:ascii="Consolas" w:hAnsi="Consolas" w:cs="Consolas"/>
-          <w:color w:val="000000"/>
-          <w:sz w:val="19"/>
-          <w:szCs w:val="19"/>
-          <w:lang w:val="uk-UA"/>
-        </w:rPr>
-        <w:t xml:space="preserve"> </w:t>
-      </w:r>
-      <w:proofErr w:type="spellStart"/>
-      <w:r>
-        <w:rPr>
-          <w:rFonts w:ascii="Consolas" w:hAnsi="Consolas" w:cs="Consolas"/>
-          <w:color w:val="000000"/>
-          <w:sz w:val="19"/>
-          <w:szCs w:val="19"/>
-          <w:lang w:val="uk-UA"/>
-        </w:rPr>
-        <w:t>WhereParam</w:t>
-      </w:r>
-      <w:proofErr w:type="spellEnd"/>
-      <w:r>
-        <w:rPr>
-          <w:rFonts w:ascii="Consolas" w:hAnsi="Consolas" w:cs="Consolas"/>
-          <w:color w:val="000000"/>
-          <w:sz w:val="19"/>
-          <w:szCs w:val="19"/>
-          <w:lang w:val="uk-UA"/>
-        </w:rPr>
-        <w:t xml:space="preserve">, </w:t>
-      </w:r>
-      <w:proofErr w:type="spellStart"/>
-      <w:r>
-        <w:rPr>
-          <w:rFonts w:ascii="Consolas" w:hAnsi="Consolas" w:cs="Consolas"/>
-          <w:color w:val="0000FF"/>
-          <w:sz w:val="19"/>
-          <w:szCs w:val="19"/>
-          <w:lang w:val="uk-UA"/>
-        </w:rPr>
-        <w:t>string</w:t>
-      </w:r>
-      <w:proofErr w:type="spellEnd"/>
-      <w:r>
-        <w:rPr>
-          <w:rFonts w:ascii="Consolas" w:hAnsi="Consolas" w:cs="Consolas"/>
-          <w:color w:val="000000"/>
-          <w:sz w:val="19"/>
-          <w:szCs w:val="19"/>
-          <w:lang w:val="uk-UA"/>
-        </w:rPr>
-        <w:t xml:space="preserve"> </w:t>
-      </w:r>
-      <w:proofErr w:type="spellStart"/>
-      <w:r>
-        <w:rPr>
-          <w:rFonts w:ascii="Consolas" w:hAnsi="Consolas" w:cs="Consolas"/>
-          <w:color w:val="000000"/>
-          <w:sz w:val="19"/>
-          <w:szCs w:val="19"/>
-          <w:lang w:val="uk-UA"/>
-        </w:rPr>
-        <w:t>ParamValue</w:t>
-      </w:r>
-      <w:proofErr w:type="spellEnd"/>
-      <w:r>
-        <w:rPr>
-          <w:rFonts w:ascii="Consolas" w:hAnsi="Consolas" w:cs="Consolas"/>
-          <w:color w:val="000000"/>
-          <w:sz w:val="19"/>
-          <w:szCs w:val="19"/>
-          <w:lang w:val="uk-UA"/>
-        </w:rPr>
-        <w:t>)</w:t>
-      </w:r>
-      <w:r>
-        <w:rPr>
-          <w:rFonts w:ascii="Consolas" w:hAnsi="Consolas" w:cs="Consolas"/>
-          <w:color w:val="000000"/>
-          <w:sz w:val="19"/>
-          <w:szCs w:val="19"/>
-          <w:lang w:val="uk-UA"/>
-        </w:rPr>
-        <w:t>;</w:t>
-      </w:r>
-    </w:p>
-    <w:p>
-      <w:pPr>
-        <w:ind w:firstLine="851"/>
-        <w:rPr>
-          <w:rFonts w:ascii="Times New Roman" w:hAnsi="Times New Roman" w:cs="Times New Roman"/>
-          <w:sz w:val="28"/>
-          <w:szCs w:val="28"/>
-          <w:lang w:val="uk-UA"/>
-        </w:rPr>
-      </w:pPr>
-      <w:r>
-        <w:rPr>
-          <w:rFonts w:ascii="Times New Roman" w:hAnsi="Times New Roman" w:cs="Times New Roman"/>
-          <w:sz w:val="28"/>
-          <w:szCs w:val="28"/>
-          <w:lang w:val="uk-UA"/>
-        </w:rPr>
-        <w:t xml:space="preserve">Цей метод повертає колекцію об’єктів що є вибіркою вказаної у параметрі </w:t>
-      </w:r>
-      <w:proofErr w:type="spellStart"/>
-      <w:r>
-        <w:rPr>
-          <w:rFonts w:ascii="Consolas" w:hAnsi="Consolas" w:cs="Consolas"/>
-          <w:color w:val="0000FF"/>
-          <w:sz w:val="19"/>
-          <w:szCs w:val="19"/>
-          <w:lang w:val="uk-UA"/>
-        </w:rPr>
-        <w:t>string</w:t>
-      </w:r>
-      <w:proofErr w:type="spellEnd"/>
-      <w:r>
-        <w:rPr>
-          <w:rFonts w:ascii="Consolas" w:hAnsi="Consolas" w:cs="Consolas"/>
-          <w:color w:val="000000"/>
-          <w:sz w:val="19"/>
-          <w:szCs w:val="19"/>
-          <w:lang w:val="uk-UA"/>
-        </w:rPr>
-        <w:t xml:space="preserve"> </w:t>
-      </w:r>
-      <w:proofErr w:type="spellStart"/>
-      <w:r>
-        <w:rPr>
-          <w:rFonts w:ascii="Consolas" w:hAnsi="Consolas" w:cs="Consolas"/>
-          <w:color w:val="000000"/>
-          <w:sz w:val="19"/>
-          <w:szCs w:val="19"/>
-          <w:lang w:val="uk-UA"/>
-        </w:rPr>
-        <w:t>Table</w:t>
-      </w:r>
-      <w:proofErr w:type="spellEnd"/>
-      <w:r>
-        <w:rPr>
-          <w:rFonts w:ascii="Times New Roman" w:hAnsi="Times New Roman" w:cs="Times New Roman"/>
-          <w:sz w:val="28"/>
-          <w:szCs w:val="28"/>
-          <w:lang w:val="uk-UA"/>
-        </w:rPr>
-        <w:t xml:space="preserve"> таблиці</w:t>
-      </w:r>
-      <w:r>
-        <w:rPr>
-          <w:rFonts w:ascii="Times New Roman" w:hAnsi="Times New Roman" w:cs="Times New Roman"/>
-          <w:sz w:val="28"/>
-          <w:szCs w:val="28"/>
-          <w:lang w:val="uk-UA"/>
-        </w:rPr>
-        <w:t xml:space="preserve"> з фільтром по параметру </w:t>
-      </w:r>
-      <w:proofErr w:type="spellStart"/>
-      <w:r>
-        <w:rPr>
-          <w:rFonts w:ascii="Consolas" w:hAnsi="Consolas" w:cs="Consolas"/>
-          <w:color w:val="0000FF"/>
-          <w:sz w:val="19"/>
-          <w:szCs w:val="19"/>
-          <w:lang w:val="uk-UA"/>
-        </w:rPr>
-        <w:t>string</w:t>
-      </w:r>
-      <w:proofErr w:type="spellEnd"/>
-      <w:r>
-        <w:rPr>
-          <w:rFonts w:ascii="Consolas" w:hAnsi="Consolas" w:cs="Consolas"/>
-          <w:color w:val="000000"/>
-          <w:sz w:val="19"/>
-          <w:szCs w:val="19"/>
-          <w:lang w:val="uk-UA"/>
-        </w:rPr>
-        <w:t xml:space="preserve"> </w:t>
-      </w:r>
-      <w:proofErr w:type="spellStart"/>
-      <w:r>
-        <w:rPr>
-          <w:rFonts w:ascii="Consolas" w:hAnsi="Consolas" w:cs="Consolas"/>
-          <w:color w:val="000000"/>
-          <w:sz w:val="19"/>
-          <w:szCs w:val="19"/>
-          <w:lang w:val="uk-UA"/>
-        </w:rPr>
-        <w:t>WhereParam</w:t>
-      </w:r>
-      <w:proofErr w:type="spellEnd"/>
-      <w:r>
-        <w:rPr>
-          <w:rFonts w:ascii="Times New Roman" w:hAnsi="Times New Roman" w:cs="Times New Roman"/>
-          <w:sz w:val="28"/>
-          <w:szCs w:val="28"/>
-          <w:lang w:val="uk-UA"/>
-        </w:rPr>
-        <w:t xml:space="preserve"> зі значенням </w:t>
-      </w:r>
-      <w:proofErr w:type="spellStart"/>
-      <w:r>
-        <w:rPr>
-          <w:rFonts w:ascii="Consolas" w:hAnsi="Consolas" w:cs="Consolas"/>
-          <w:color w:val="0000FF"/>
-          <w:sz w:val="19"/>
-          <w:szCs w:val="19"/>
-          <w:lang w:val="uk-UA"/>
-        </w:rPr>
-        <w:t>string</w:t>
-      </w:r>
-      <w:proofErr w:type="spellEnd"/>
-      <w:r>
-        <w:rPr>
-          <w:rFonts w:ascii="Consolas" w:hAnsi="Consolas" w:cs="Consolas"/>
-          <w:color w:val="000000"/>
-          <w:sz w:val="19"/>
-          <w:szCs w:val="19"/>
-          <w:lang w:val="uk-UA"/>
-        </w:rPr>
-        <w:t xml:space="preserve"> </w:t>
-      </w:r>
-      <w:proofErr w:type="spellStart"/>
-      <w:r>
-        <w:rPr>
-          <w:rFonts w:ascii="Consolas" w:hAnsi="Consolas" w:cs="Consolas"/>
-          <w:color w:val="000000"/>
-          <w:sz w:val="19"/>
-          <w:szCs w:val="19"/>
-          <w:lang w:val="uk-UA"/>
-        </w:rPr>
-        <w:t>ParamValue</w:t>
-      </w:r>
-      <w:proofErr w:type="spellEnd"/>
-      <w:r>
-        <w:rPr>
-          <w:rFonts w:ascii="Times New Roman" w:hAnsi="Times New Roman" w:cs="Times New Roman"/>
-          <w:sz w:val="28"/>
-          <w:szCs w:val="28"/>
-          <w:lang w:val="uk-UA"/>
-        </w:rPr>
-        <w:t>.</w:t>
-      </w:r>
-    </w:p>
-    <w:p>
-      <w:pPr>
-        <w:ind w:firstLine="851"/>
-        <w:rPr>
-          <w:rFonts w:ascii="Times New Roman" w:hAnsi="Times New Roman" w:cs="Times New Roman"/>
-          <w:sz w:val="28"/>
-          <w:szCs w:val="28"/>
-          <w:lang w:val="uk-UA"/>
-        </w:rPr>
-      </w:pPr>
-    </w:p>
-    <w:p>
-      <w:pPr>
-        <w:ind w:firstLine="851"/>
-        <w:rPr>
-          <w:rFonts w:ascii="Times New Roman" w:hAnsi="Times New Roman" w:cs="Times New Roman"/>
-          <w:sz w:val="28"/>
-          <w:szCs w:val="28"/>
-          <w:lang w:val="uk-UA"/>
-        </w:rPr>
-      </w:pPr>
-      <w:proofErr w:type="spellStart"/>
-      <w:r>
-        <w:rPr>
-          <w:rFonts w:ascii="Consolas" w:hAnsi="Consolas" w:cs="Consolas"/>
-          <w:color w:val="0000FF"/>
-          <w:sz w:val="19"/>
-          <w:szCs w:val="19"/>
-          <w:lang w:val="uk-UA"/>
-        </w:rPr>
-        <w:t>public</w:t>
-      </w:r>
-      <w:proofErr w:type="spellEnd"/>
-      <w:r>
-        <w:rPr>
-          <w:rFonts w:ascii="Consolas" w:hAnsi="Consolas" w:cs="Consolas"/>
-          <w:color w:val="000000"/>
-          <w:sz w:val="19"/>
-          <w:szCs w:val="19"/>
-          <w:lang w:val="uk-UA"/>
-        </w:rPr>
-        <w:t xml:space="preserve"> </w:t>
-      </w:r>
-      <w:proofErr w:type="spellStart"/>
-      <w:r>
-        <w:rPr>
-          <w:rFonts w:ascii="Consolas" w:hAnsi="Consolas" w:cs="Consolas"/>
-          <w:color w:val="0000FF"/>
-          <w:sz w:val="19"/>
-          <w:szCs w:val="19"/>
-          <w:lang w:val="uk-UA"/>
-        </w:rPr>
-        <w:t>bool</w:t>
-      </w:r>
-      <w:proofErr w:type="spellEnd"/>
-      <w:r>
-        <w:rPr>
-          <w:rFonts w:ascii="Consolas" w:hAnsi="Consolas" w:cs="Consolas"/>
-          <w:color w:val="000000"/>
-          <w:sz w:val="19"/>
-          <w:szCs w:val="19"/>
-          <w:lang w:val="uk-UA"/>
-        </w:rPr>
-        <w:t xml:space="preserve"> </w:t>
-      </w:r>
-      <w:proofErr w:type="spellStart"/>
-      <w:r>
-        <w:rPr>
-          <w:rFonts w:ascii="Consolas" w:hAnsi="Consolas" w:cs="Consolas"/>
-          <w:color w:val="000000"/>
-          <w:sz w:val="19"/>
-          <w:szCs w:val="19"/>
-          <w:lang w:val="uk-UA"/>
-        </w:rPr>
-        <w:t>InsertInto</w:t>
-      </w:r>
-      <w:proofErr w:type="spellEnd"/>
-      <w:r>
-        <w:rPr>
-          <w:rFonts w:ascii="Consolas" w:hAnsi="Consolas" w:cs="Consolas"/>
-          <w:color w:val="000000"/>
-          <w:sz w:val="19"/>
-          <w:szCs w:val="19"/>
-          <w:lang w:val="uk-UA"/>
-        </w:rPr>
-        <w:t>(</w:t>
-      </w:r>
-      <w:proofErr w:type="spellStart"/>
-      <w:r>
-        <w:rPr>
-          <w:rFonts w:ascii="Consolas" w:hAnsi="Consolas" w:cs="Consolas"/>
-          <w:color w:val="0000FF"/>
-          <w:sz w:val="19"/>
-          <w:szCs w:val="19"/>
-          <w:lang w:val="uk-UA"/>
-        </w:rPr>
-        <w:t>string</w:t>
-      </w:r>
-      <w:proofErr w:type="spellEnd"/>
-      <w:r>
-        <w:rPr>
-          <w:rFonts w:ascii="Consolas" w:hAnsi="Consolas" w:cs="Consolas"/>
-          <w:color w:val="000000"/>
-          <w:sz w:val="19"/>
-          <w:szCs w:val="19"/>
-          <w:lang w:val="uk-UA"/>
-        </w:rPr>
-        <w:t xml:space="preserve"> </w:t>
-      </w:r>
-      <w:proofErr w:type="spellStart"/>
-      <w:r>
-        <w:rPr>
-          <w:rFonts w:ascii="Consolas" w:hAnsi="Consolas" w:cs="Consolas"/>
-          <w:color w:val="000000"/>
-          <w:sz w:val="19"/>
-          <w:szCs w:val="19"/>
-          <w:lang w:val="uk-UA"/>
-        </w:rPr>
-        <w:t>Table</w:t>
-      </w:r>
-      <w:proofErr w:type="spellEnd"/>
-      <w:r>
-        <w:rPr>
-          <w:rFonts w:ascii="Consolas" w:hAnsi="Consolas" w:cs="Consolas"/>
-          <w:color w:val="000000"/>
-          <w:sz w:val="19"/>
-          <w:szCs w:val="19"/>
-          <w:lang w:val="uk-UA"/>
-        </w:rPr>
-        <w:t xml:space="preserve">, </w:t>
-      </w:r>
-      <w:proofErr w:type="spellStart"/>
-      <w:r>
-        <w:rPr>
-          <w:rFonts w:ascii="Consolas" w:hAnsi="Consolas" w:cs="Consolas"/>
-          <w:color w:val="0000FF"/>
-          <w:sz w:val="19"/>
-          <w:szCs w:val="19"/>
-          <w:lang w:val="uk-UA"/>
-        </w:rPr>
-        <w:t>string</w:t>
-      </w:r>
-      <w:proofErr w:type="spellEnd"/>
-      <w:r>
-        <w:rPr>
-          <w:rFonts w:ascii="Consolas" w:hAnsi="Consolas" w:cs="Consolas"/>
-          <w:color w:val="000000"/>
-          <w:sz w:val="19"/>
-          <w:szCs w:val="19"/>
-          <w:lang w:val="uk-UA"/>
-        </w:rPr>
-        <w:t xml:space="preserve">[] </w:t>
-      </w:r>
-      <w:proofErr w:type="spellStart"/>
-      <w:r>
-        <w:rPr>
-          <w:rFonts w:ascii="Consolas" w:hAnsi="Consolas" w:cs="Consolas"/>
-          <w:color w:val="000000"/>
-          <w:sz w:val="19"/>
-          <w:szCs w:val="19"/>
-          <w:lang w:val="uk-UA"/>
-        </w:rPr>
-        <w:t>ColumnNames</w:t>
-      </w:r>
-      <w:proofErr w:type="spellEnd"/>
-      <w:r>
-        <w:rPr>
-          <w:rFonts w:ascii="Consolas" w:hAnsi="Consolas" w:cs="Consolas"/>
-          <w:color w:val="000000"/>
-          <w:sz w:val="19"/>
-          <w:szCs w:val="19"/>
-          <w:lang w:val="uk-UA"/>
-        </w:rPr>
-        <w:t xml:space="preserve">, </w:t>
-      </w:r>
-      <w:proofErr w:type="spellStart"/>
-      <w:r>
-        <w:rPr>
-          <w:rFonts w:ascii="Consolas" w:hAnsi="Consolas" w:cs="Consolas"/>
-          <w:color w:val="0000FF"/>
-          <w:sz w:val="19"/>
-          <w:szCs w:val="19"/>
-          <w:lang w:val="uk-UA"/>
-        </w:rPr>
-        <w:t>object</w:t>
-      </w:r>
-      <w:proofErr w:type="spellEnd"/>
-      <w:r>
-        <w:rPr>
-          <w:rFonts w:ascii="Consolas" w:hAnsi="Consolas" w:cs="Consolas"/>
-          <w:color w:val="000000"/>
-          <w:sz w:val="19"/>
-          <w:szCs w:val="19"/>
-          <w:lang w:val="uk-UA"/>
-        </w:rPr>
-        <w:t xml:space="preserve">[] </w:t>
-      </w:r>
-      <w:proofErr w:type="spellStart"/>
-      <w:r>
-        <w:rPr>
-          <w:rFonts w:ascii="Consolas" w:hAnsi="Consolas" w:cs="Consolas"/>
-          <w:color w:val="000000"/>
-          <w:sz w:val="19"/>
-          <w:szCs w:val="19"/>
-          <w:lang w:val="uk-UA"/>
-        </w:rPr>
-        <w:t>ColumnValues</w:t>
-      </w:r>
-      <w:proofErr w:type="spellEnd"/>
-      <w:r>
-        <w:rPr>
-          <w:rFonts w:ascii="Consolas" w:hAnsi="Consolas" w:cs="Consolas"/>
-          <w:color w:val="000000"/>
-          <w:sz w:val="19"/>
-          <w:szCs w:val="19"/>
-          <w:lang w:val="uk-UA"/>
-        </w:rPr>
-        <w:t xml:space="preserve">, </w:t>
-      </w:r>
-      <w:proofErr w:type="spellStart"/>
-      <w:r>
-        <w:rPr>
-          <w:rFonts w:ascii="Consolas" w:hAnsi="Consolas" w:cs="Consolas"/>
-          <w:color w:val="0000FF"/>
-          <w:sz w:val="19"/>
-          <w:szCs w:val="19"/>
-          <w:lang w:val="uk-UA"/>
-        </w:rPr>
-        <w:t>bool</w:t>
-      </w:r>
-      <w:proofErr w:type="spellEnd"/>
-      <w:r>
-        <w:rPr>
-          <w:rFonts w:ascii="Consolas" w:hAnsi="Consolas" w:cs="Consolas"/>
-          <w:color w:val="000000"/>
-          <w:sz w:val="19"/>
-          <w:szCs w:val="19"/>
-          <w:lang w:val="uk-UA"/>
-        </w:rPr>
-        <w:t xml:space="preserve"> </w:t>
-      </w:r>
-      <w:proofErr w:type="spellStart"/>
-      <w:r>
-        <w:rPr>
-          <w:rFonts w:ascii="Consolas" w:hAnsi="Consolas" w:cs="Consolas"/>
-          <w:color w:val="000000"/>
-          <w:sz w:val="19"/>
-          <w:szCs w:val="19"/>
-          <w:lang w:val="uk-UA"/>
-        </w:rPr>
-        <w:t>IgnorePKErrorMessage</w:t>
-      </w:r>
-      <w:proofErr w:type="spellEnd"/>
-      <w:r>
-        <w:rPr>
-          <w:rFonts w:ascii="Consolas" w:hAnsi="Consolas" w:cs="Consolas"/>
-          <w:color w:val="000000"/>
-          <w:sz w:val="19"/>
-          <w:szCs w:val="19"/>
-          <w:lang w:val="uk-UA"/>
-        </w:rPr>
-        <w:t xml:space="preserve"> = </w:t>
-      </w:r>
-      <w:proofErr w:type="spellStart"/>
-      <w:r>
-        <w:rPr>
-          <w:rFonts w:ascii="Consolas" w:hAnsi="Consolas" w:cs="Consolas"/>
-          <w:color w:val="0000FF"/>
-          <w:sz w:val="19"/>
-          <w:szCs w:val="19"/>
-          <w:lang w:val="uk-UA"/>
-        </w:rPr>
         <w:t>false</w:t>
       </w:r>
       <w:proofErr w:type="spellEnd"/>
@@ -23860,17 +23836,7 @@
           <w:szCs w:val="19"/>
           <w:lang w:val="uk-UA"/>
         </w:rPr>
-        <w:t>)</w:t>
-      </w:r>
-      <w:r>
-        <w:rPr>
-          <w:rFonts w:ascii="Consolas" w:hAnsi="Consolas" w:cs="Consolas"/>
-          <w:color w:val="000000"/>
-          <w:sz w:val="19"/>
-          <w:szCs w:val="19"/>
-          <w:lang w:val="uk-UA"/>
-        </w:rPr>
-        <w:t>;</w:t>
+        <w:t>);</w:t>
       </w:r>
     </w:p>
     <w:p>
@@ -24446,17 +24412,7 @@
           <w:szCs w:val="19"/>
           <w:lang w:val="uk-UA"/>
         </w:rPr>
-        <w:t>)</w:t>
-      </w:r>
-      <w:r>
-        <w:rPr>
-          <w:rFonts w:ascii="Consolas" w:hAnsi="Consolas" w:cs="Consolas"/>
-          <w:color w:val="000000"/>
-          <w:sz w:val="19"/>
-          <w:szCs w:val="19"/>
-          <w:lang w:val="uk-UA"/>
-        </w:rPr>
-        <w:t>;</w:t>
+        <w:t>);</w:t>
       </w:r>
     </w:p>
     <w:p>
@@ -24974,17 +24930,7 @@
           <w:szCs w:val="19"/>
           <w:lang w:val="uk-UA"/>
         </w:rPr>
-        <w:t>)</w:t>
-      </w:r>
-      <w:r>
-        <w:rPr>
-          <w:rFonts w:ascii="Consolas" w:hAnsi="Consolas" w:cs="Consolas"/>
-          <w:color w:val="000000"/>
-          <w:sz w:val="19"/>
-          <w:szCs w:val="19"/>
-          <w:lang w:val="uk-UA"/>
-        </w:rPr>
-        <w:t>;</w:t>
+        <w:t>);</w:t>
       </w:r>
     </w:p>
     <w:p>
@@ -25288,17 +25234,7 @@
           <w:szCs w:val="19"/>
           <w:lang w:val="uk-UA"/>
         </w:rPr>
-        <w:t>)</w:t>
-      </w:r>
-      <w:r>
-        <w:rPr>
-          <w:rFonts w:ascii="Consolas" w:hAnsi="Consolas" w:cs="Consolas"/>
-          <w:color w:val="000000"/>
-          <w:sz w:val="19"/>
-          <w:szCs w:val="19"/>
-          <w:lang w:val="uk-UA"/>
-        </w:rPr>
-        <w:t>;</w:t>
+        <w:t>);</w:t>
       </w:r>
     </w:p>
     <w:p>
@@ -26001,17 +25937,7 @@
           <w:szCs w:val="19"/>
           <w:lang w:val="uk-UA"/>
         </w:rPr>
-        <w:t xml:space="preserve">    </w:t>
-      </w:r>
-      <w:r>
-        <w:rPr>
-          <w:rFonts w:ascii="Consolas" w:hAnsi="Consolas" w:cs="Consolas"/>
-          <w:color w:val="000000"/>
-          <w:sz w:val="19"/>
-          <w:szCs w:val="19"/>
-          <w:lang w:val="uk-UA"/>
-        </w:rPr>
-        <w:t>}</w:t>
+        <w:t xml:space="preserve">    }</w:t>
       </w:r>
     </w:p>
     <w:p>
@@ -27481,7 +27407,25 @@
           <w:szCs w:val="28"/>
           <w:lang w:val="uk-UA"/>
         </w:rPr>
-        <w:t>натиснути одну з кнопок які відповідають за відповідні елементи комп’ютера</w:t>
+        <w:t xml:space="preserve">натиснути </w:t>
+      </w:r>
+      <w:r>
+        <w:rPr>
+          <w:rFonts w:ascii="Times New Roman" w:hAnsi="Times New Roman" w:cs="Times New Roman"/>
+          <w:sz w:val="28"/>
+          <w:szCs w:val="28"/>
+          <w:lang w:val="uk-UA"/>
+        </w:rPr>
+        <w:t xml:space="preserve">на </w:t>
+      </w:r>
+      <w:r>
+        <w:rPr>
+          <w:rFonts w:ascii="Times New Roman" w:hAnsi="Times New Roman" w:cs="Times New Roman"/>
+          <w:sz w:val="28"/>
+          <w:szCs w:val="28"/>
+          <w:lang w:val="uk-UA"/>
+        </w:rPr>
+        <w:t>одну з кнопок які відповідають за відповідні елементи комп’ютера</w:t>
       </w:r>
       <w:r>
         <w:rPr>
@@ -27492,17 +27436,15 @@
         </w:rPr>
         <w:t xml:space="preserve">, далі інтуїтивно ввести характеристики та </w:t>
       </w:r>
-      <w:proofErr w:type="spellStart"/>
-      <w:r>
-        <w:rPr>
-          <w:rFonts w:ascii="Times New Roman" w:hAnsi="Times New Roman" w:cs="Times New Roman"/>
-          <w:sz w:val="28"/>
-          <w:szCs w:val="28"/>
-          <w:lang w:val="uk-UA"/>
-        </w:rPr>
-        <w:t>нажати</w:t>
-      </w:r>
-      <w:proofErr w:type="spellEnd"/>
+      <w:r>
+        <w:rPr>
+          <w:rFonts w:ascii="Times New Roman" w:hAnsi="Times New Roman" w:cs="Times New Roman"/>
+          <w:sz w:val="28"/>
+          <w:szCs w:val="28"/>
+          <w:lang w:val="uk-UA"/>
+        </w:rPr>
+        <w:t>натиснути</w:t>
+      </w:r>
       <w:r>
         <w:rPr>
           <w:rFonts w:ascii="Times New Roman" w:hAnsi="Times New Roman" w:cs="Times New Roman"/>
@@ -27564,8 +27506,6 @@
         </w:rPr>
         <w:t>.</w:t>
       </w:r>
-      <w:bookmarkStart w:id="19" w:name="_GoBack"/>
-      <w:bookmarkEnd w:id="19"/>
     </w:p>
     <w:p>
       <w:pPr>
@@ -27584,7 +27524,7 @@
           <w:lang w:val="uk-UA"/>
         </w:rPr>
       </w:pPr>
-      <w:bookmarkStart w:id="20" w:name="_Toc27823465"/>
+      <w:bookmarkStart w:id="19" w:name="_Toc27823465"/>
       <w:r>
         <w:rPr>
           <w:rFonts w:ascii="Times New Roman" w:hAnsi="Times New Roman" w:cs="Times New Roman"/>
@@ -27596,7 +27536,7 @@
         </w:rPr>
         <w:t>ОПИС ПРОГРАМИ</w:t>
       </w:r>
-      <w:bookmarkEnd w:id="20"/>
+      <w:bookmarkEnd w:id="19"/>
       <w:r>
         <w:rPr>
           <w:rFonts w:ascii="Times New Roman" w:hAnsi="Times New Roman" w:cs="Times New Roman"/>
@@ -27627,76 +27567,21 @@
       </w:pPr>
       <w:r>
         <w:rPr>
-          <w:lang w:val="uk-UA"/>
-        </w:rPr>
-        <w:t xml:space="preserve">Запуск програми відкриває </w:t>
-      </w:r>
-      <w:proofErr w:type="spellStart"/>
-      <w:r>
-        <w:rPr>
-          <w:lang w:val="uk-UA"/>
-        </w:rPr>
-        <w:t>MainForm</w:t>
-      </w:r>
-      <w:proofErr w:type="spellEnd"/>
-      <w:r>
-        <w:rPr>
-          <w:lang w:val="uk-UA"/>
-        </w:rPr>
-        <w:t xml:space="preserve"> - це головна форма, в якій відбуваються всі основні дії: відображення даних системних дисків та контроль за обмеженнями простору, завдяки таймеру. Форма містить панель </w:t>
-      </w:r>
-      <w:proofErr w:type="spellStart"/>
-      <w:r>
-        <w:rPr>
-          <w:lang w:val="uk-UA"/>
-        </w:rPr>
-        <w:t>TableLayaoutPanel</w:t>
-      </w:r>
-      <w:proofErr w:type="spellEnd"/>
-      <w:r>
-        <w:rPr>
-          <w:lang w:val="uk-UA"/>
-        </w:rPr>
-        <w:t xml:space="preserve">, яка відображає елементи </w:t>
-      </w:r>
-      <w:proofErr w:type="spellStart"/>
-      <w:r>
-        <w:rPr>
-          <w:lang w:val="uk-UA"/>
-        </w:rPr>
-        <w:t>AboutDrive</w:t>
-      </w:r>
-      <w:proofErr w:type="spellEnd"/>
-      <w:r>
-        <w:rPr>
-          <w:lang w:val="uk-UA"/>
-        </w:rPr>
-        <w:t xml:space="preserve">, що здійснюють графічне представлення дисків. </w:t>
-      </w:r>
-    </w:p>
-    <w:p>
-      <w:pPr>
-        <w:spacing w:line="360" w:lineRule="auto"/>
-        <w:ind w:firstLine="720"/>
-        <w:rPr>
-          <w:rFonts w:ascii="Times New Roman" w:hAnsi="Times New Roman" w:cs="Times New Roman"/>
-          <w:sz w:val="28"/>
-          <w:szCs w:val="28"/>
-          <w:lang w:val="uk-UA"/>
-        </w:rPr>
-      </w:pPr>
-      <w:r>
-        <w:rPr>
-          <w:rFonts w:ascii="Times New Roman" w:hAnsi="Times New Roman" w:cs="Times New Roman"/>
-          <w:sz w:val="28"/>
-          <w:szCs w:val="28"/>
-          <w:lang w:val="uk-UA"/>
+          <w:noProof/>
         </w:rPr>
         <w:drawing>
-          <wp:inline distT="0" distB="0" distL="0" distR="0" wp14:anchorId="74E7786C" wp14:editId="50EAE9D3">
-            <wp:extent cx="5745708" cy="2379482"/>
-            <wp:effectExtent l="0" t="0" r="7620" b="1905"/>
-            <wp:docPr id="1" name="Picture 1"/>
+          <wp:anchor distT="0" distB="0" distL="114300" distR="114300" simplePos="0" relativeHeight="251666432" behindDoc="0" locked="0" layoutInCell="1" allowOverlap="1" wp14:anchorId="4AB07D1B" wp14:editId="4225A799">
+            <wp:simplePos x="0" y="0"/>
+            <wp:positionH relativeFrom="page">
+              <wp:align>center</wp:align>
+            </wp:positionH>
+            <wp:positionV relativeFrom="paragraph">
+              <wp:posOffset>1213485</wp:posOffset>
+            </wp:positionV>
+            <wp:extent cx="6299835" cy="2583180"/>
+            <wp:effectExtent l="0" t="0" r="5715" b="7620"/>
+            <wp:wrapTopAndBottom/>
+            <wp:docPr id="1" name="Рисунок 1"/>
             <wp:cNvGraphicFramePr>
               <a:graphicFrameLocks xmlns:a="http://schemas.openxmlformats.org/drawingml/2006/main" noChangeAspect="1"/>
             </wp:cNvGraphicFramePr>
@@ -27708,7 +27593,13 @@
                     <pic:cNvPicPr/>
                   </pic:nvPicPr>
                   <pic:blipFill>
-                    <a:blip r:embed="rId10"/>
+                    <a:blip r:embed="rId10">
+                      <a:extLst>
+                        <a:ext uri="{28A0092B-C50C-407E-A947-70E740481C1C}">
+                          <a14:useLocalDpi xmlns:a14="http://schemas.microsoft.com/office/drawing/2010/main" val="0"/>
+                        </a:ext>
+                      </a:extLst>
+                    </a:blip>
                     <a:stretch>
                       <a:fillRect/>
                     </a:stretch>
@@ -27716,7 +27607,7 @@
                   <pic:spPr>
                     <a:xfrm>
                       <a:off x="0" y="0"/>
-                      <a:ext cx="5764894" cy="2387427"/>
+                      <a:ext cx="6299835" cy="2583180"/>
                     </a:xfrm>
                     <a:prstGeom prst="rect">
                       <a:avLst/>
@@ -27725,8 +27616,104 @@
                 </pic:pic>
               </a:graphicData>
             </a:graphic>
-          </wp:inline>
+          </wp:anchor>
         </w:drawing>
+      </w:r>
+      <w:r>
+        <w:rPr>
+          <w:lang w:val="uk-UA"/>
+        </w:rPr>
+        <w:t xml:space="preserve">Запуск програми відкриває </w:t>
+      </w:r>
+      <w:proofErr w:type="spellStart"/>
+      <w:r>
+        <w:rPr>
+          <w:lang w:val="uk-UA"/>
+        </w:rPr>
+        <w:t>MainForm</w:t>
+      </w:r>
+      <w:proofErr w:type="spellEnd"/>
+      <w:r>
+        <w:rPr>
+          <w:lang w:val="uk-UA"/>
+        </w:rPr>
+        <w:t xml:space="preserve"> - це головна форма, в якій відбуваються всі основні дії: відображення </w:t>
+      </w:r>
+      <w:r>
+        <w:rPr>
+          <w:lang w:val="uk-UA"/>
+        </w:rPr>
+        <w:t>усіх комп’ютерів, їх модифікація та перегляд списку змін</w:t>
+      </w:r>
+      <w:r>
+        <w:rPr>
+          <w:lang w:val="uk-UA"/>
+        </w:rPr>
+        <w:t xml:space="preserve"> </w:t>
+      </w:r>
+      <w:r>
+        <w:rPr>
+          <w:lang w:val="uk-UA"/>
+        </w:rPr>
+        <w:t>і периферії</w:t>
+      </w:r>
+      <w:r>
+        <w:rPr>
+          <w:lang w:val="uk-UA"/>
+        </w:rPr>
+        <w:t>. Форма містить панел</w:t>
+      </w:r>
+      <w:r>
+        <w:rPr>
+          <w:lang w:val="uk-UA"/>
+        </w:rPr>
+        <w:t>і</w:t>
+      </w:r>
+      <w:r>
+        <w:rPr>
+          <w:lang w:val="uk-UA"/>
+        </w:rPr>
+        <w:t xml:space="preserve"> </w:t>
+      </w:r>
+      <w:proofErr w:type="spellStart"/>
+      <w:r>
+        <w:rPr>
+          <w:lang w:val="en-US"/>
+        </w:rPr>
+        <w:t>DataGridView</w:t>
+      </w:r>
+      <w:proofErr w:type="spellEnd"/>
+      <w:r>
+        <w:rPr>
+          <w:lang w:val="uk-UA"/>
+        </w:rPr>
+        <w:t xml:space="preserve"> </w:t>
+      </w:r>
+      <w:r>
+        <w:rPr>
+          <w:lang w:val="uk-UA"/>
+        </w:rPr>
+        <w:t xml:space="preserve">та </w:t>
+      </w:r>
+      <w:proofErr w:type="spellStart"/>
+      <w:r>
+        <w:rPr>
+          <w:lang w:val="en-US"/>
+        </w:rPr>
+        <w:t>ListBox</w:t>
+      </w:r>
+      <w:proofErr w:type="spellEnd"/>
+      <w:r>
+        <w:rPr>
+          <w:lang w:val="uk-UA"/>
+        </w:rPr>
+        <w:t xml:space="preserve"> у яких у компактному вигляді зібрані відомості про комп’ютери, список змін, периферію</w:t>
+      </w:r>
+      <w:r>
+        <w:rPr>
+          <w:lang w:val="uk-UA"/>
+        </w:rPr>
+        <w:t xml:space="preserve">. </w:t>
       </w:r>
     </w:p>
     <w:p>
@@ -27743,97 +27730,22 @@
       </w:pPr>
       <w:r>
         <w:rPr>
-          <w:rFonts w:ascii="Times New Roman" w:hAnsi="Times New Roman" w:cs="Times New Roman"/>
-          <w:sz w:val="28"/>
-          <w:szCs w:val="28"/>
-          <w:lang w:val="uk-UA"/>
+          <w:noProof/>
         </w:rPr>
         <w:lastRenderedPageBreak/>
-        <w:t>Рисунок 4.1 – головне вікно програми.</w:t>
-      </w:r>
-    </w:p>
-    <w:p>
-      <w:pPr>
-        <w:pStyle w:val="ac"/>
-        <w:spacing w:line="360" w:lineRule="auto"/>
-        <w:ind w:firstLine="709"/>
-        <w:jc w:val="both"/>
-        <w:rPr>
-          <w:lang w:val="uk-UA"/>
-        </w:rPr>
-      </w:pPr>
-      <w:r>
-        <w:rPr>
-          <w:lang w:val="uk-UA"/>
-        </w:rPr>
-        <w:t>Натискання на мітку «</w:t>
-      </w:r>
-      <w:proofErr w:type="spellStart"/>
-      <w:r>
-        <w:rPr>
-          <w:lang w:val="uk-UA"/>
-        </w:rPr>
-        <w:t>Tracking</w:t>
-      </w:r>
-      <w:proofErr w:type="spellEnd"/>
-      <w:r>
-        <w:rPr>
-          <w:lang w:val="uk-UA"/>
-        </w:rPr>
-        <w:t xml:space="preserve">» відкриває нову форму </w:t>
-      </w:r>
-      <w:proofErr w:type="spellStart"/>
-      <w:r>
-        <w:rPr>
-          <w:lang w:val="uk-UA"/>
-        </w:rPr>
-        <w:t>TrackInfo</w:t>
-      </w:r>
-      <w:proofErr w:type="spellEnd"/>
-      <w:r>
-        <w:rPr>
-          <w:lang w:val="uk-UA"/>
-        </w:rPr>
-        <w:t xml:space="preserve">, основна задача якої полягає в тому, що користувач при введені обмеження встановлює значення обмеження в елементі який його викликав. При досягненні обмеження  відображається повідомлення угорі головної форми на нетривалий час та окреме вікно у вигляді </w:t>
-      </w:r>
-      <w:proofErr w:type="spellStart"/>
-      <w:r>
-        <w:rPr>
-          <w:lang w:val="uk-UA"/>
-        </w:rPr>
-        <w:t>MessageBox</w:t>
-      </w:r>
-      <w:proofErr w:type="spellEnd"/>
-      <w:r>
-        <w:rPr>
-          <w:lang w:val="uk-UA"/>
-        </w:rPr>
-        <w:t>.</w:t>
-      </w:r>
-    </w:p>
-    <w:p>
-      <w:pPr>
-        <w:spacing w:line="360" w:lineRule="auto"/>
-        <w:ind w:firstLine="720"/>
-        <w:rPr>
-          <w:rFonts w:ascii="Times New Roman" w:hAnsi="Times New Roman" w:cs="Times New Roman"/>
-          <w:sz w:val="28"/>
-          <w:szCs w:val="28"/>
-          <w:lang w:val="uk-UA"/>
-        </w:rPr>
-      </w:pPr>
-      <w:r>
-        <w:rPr>
-          <w:rFonts w:ascii="Times New Roman" w:hAnsi="Times New Roman" w:cs="Times New Roman"/>
-          <w:sz w:val="28"/>
-          <w:szCs w:val="28"/>
-          <w:lang w:val="uk-UA"/>
-        </w:rPr>
         <w:drawing>
-          <wp:inline distT="0" distB="0" distL="0" distR="0" wp14:anchorId="19037654" wp14:editId="5A3B0B8E">
-            <wp:extent cx="2661314" cy="2140218"/>
-            <wp:effectExtent l="0" t="0" r="5715" b="0"/>
-            <wp:docPr id="2" name="Picture 2"/>
+          <wp:anchor distT="0" distB="0" distL="114300" distR="114300" simplePos="0" relativeHeight="251667456" behindDoc="0" locked="0" layoutInCell="1" allowOverlap="1" wp14:anchorId="771924E7" wp14:editId="429F910B">
+            <wp:simplePos x="0" y="0"/>
+            <wp:positionH relativeFrom="margin">
+              <wp:align>left</wp:align>
+            </wp:positionH>
+            <wp:positionV relativeFrom="paragraph">
+              <wp:posOffset>0</wp:posOffset>
+            </wp:positionV>
+            <wp:extent cx="6299835" cy="2583180"/>
+            <wp:effectExtent l="0" t="0" r="5715" b="7620"/>
+            <wp:wrapTopAndBottom/>
+            <wp:docPr id="4" name="Рисунок 4"/>
             <wp:cNvGraphicFramePr>
               <a:graphicFrameLocks xmlns:a="http://schemas.openxmlformats.org/drawingml/2006/main" noChangeAspect="1"/>
             </wp:cNvGraphicFramePr>
@@ -27845,7 +27757,13 @@
                     <pic:cNvPicPr/>
                   </pic:nvPicPr>
                   <pic:blipFill>
-                    <a:blip r:embed="rId11"/>
+                    <a:blip r:embed="rId11">
+                      <a:extLst>
+                        <a:ext uri="{28A0092B-C50C-407E-A947-70E740481C1C}">
+                          <a14:useLocalDpi xmlns:a14="http://schemas.microsoft.com/office/drawing/2010/main" val="0"/>
+                        </a:ext>
+                      </a:extLst>
+                    </a:blip>
                     <a:stretch>
                       <a:fillRect/>
                     </a:stretch>
@@ -27853,7 +27771,7 @@
                   <pic:spPr>
                     <a:xfrm>
                       <a:off x="0" y="0"/>
-                      <a:ext cx="2685066" cy="2159319"/>
+                      <a:ext cx="6299835" cy="2583180"/>
                     </a:xfrm>
                     <a:prstGeom prst="rect">
                       <a:avLst/>
@@ -27862,7 +27780,7 @@
                 </pic:pic>
               </a:graphicData>
             </a:graphic>
-          </wp:inline>
+          </wp:anchor>
         </w:drawing>
       </w:r>
     </w:p>
@@ -27885,7 +27803,41 @@
           <w:szCs w:val="28"/>
           <w:lang w:val="uk-UA"/>
         </w:rPr>
-        <w:t>Рисунок 4.2 – вікно керування обмеженням простору</w:t>
+        <w:t xml:space="preserve">Рисунок </w:t>
+      </w:r>
+      <w:r>
+        <w:rPr>
+          <w:rFonts w:ascii="Times New Roman" w:hAnsi="Times New Roman" w:cs="Times New Roman"/>
+          <w:sz w:val="28"/>
+          <w:szCs w:val="28"/>
+        </w:rPr>
+        <w:t>5</w:t>
+      </w:r>
+      <w:r>
+        <w:rPr>
+          <w:rFonts w:ascii="Times New Roman" w:hAnsi="Times New Roman" w:cs="Times New Roman"/>
+          <w:sz w:val="28"/>
+          <w:szCs w:val="28"/>
+          <w:lang w:val="uk-UA"/>
+        </w:rPr>
+        <w:t>.1</w:t>
+      </w:r>
+      <w:r>
+        <w:rPr>
+          <w:rFonts w:ascii="Times New Roman" w:hAnsi="Times New Roman" w:cs="Times New Roman"/>
+          <w:sz w:val="28"/>
+          <w:szCs w:val="28"/>
+        </w:rPr>
+        <w:t>, 5.2</w:t>
+      </w:r>
+      <w:r>
+        <w:rPr>
+          <w:rFonts w:ascii="Times New Roman" w:hAnsi="Times New Roman" w:cs="Times New Roman"/>
+          <w:sz w:val="28"/>
+          <w:szCs w:val="28"/>
+          <w:lang w:val="uk-UA"/>
+        </w:rPr>
+        <w:t xml:space="preserve"> – головне вікно програми.</w:t>
       </w:r>
     </w:p>
     <w:p>
@@ -27905,7 +27857,7 @@
           <w:lang w:val="uk-UA"/>
         </w:rPr>
       </w:pPr>
-      <w:bookmarkStart w:id="21" w:name="_Toc27823466"/>
+      <w:bookmarkStart w:id="20" w:name="_Toc27823466"/>
       <w:r>
         <w:rPr>
           <w:rFonts w:ascii="Times New Roman" w:hAnsi="Times New Roman" w:cs="Times New Roman"/>
@@ -27917,7 +27869,7 @@
         </w:rPr>
         <w:t>ІНСТРУКЦІЯ СИСТЕМНОГО ПРОГРАМІСТА</w:t>
       </w:r>
-      <w:bookmarkEnd w:id="21"/>
+      <w:bookmarkEnd w:id="20"/>
       <w:r>
         <w:rPr>
           <w:rFonts w:ascii="Times New Roman" w:hAnsi="Times New Roman" w:cs="Times New Roman"/>
@@ -27994,22 +27946,20 @@
         <w:ind w:firstLine="720"/>
         <w:jc w:val="both"/>
         <w:rPr>
+          <w:rFonts w:ascii="Arial" w:eastAsia="Arial" w:hAnsi="Arial" w:cs="Arial"/>
+          <w:color w:val="000000"/>
+          <w:lang w:val="uk-UA"/>
+        </w:rPr>
+      </w:pPr>
+      <w:r>
+        <w:rPr>
           <w:rFonts w:ascii="Times New Roman" w:eastAsia="Times New Roman" w:hAnsi="Times New Roman" w:cs="Times New Roman"/>
           <w:color w:val="000000"/>
           <w:sz w:val="28"/>
           <w:szCs w:val="28"/>
           <w:lang w:val="uk-UA"/>
         </w:rPr>
-      </w:pPr>
-      <w:r>
-        <w:rPr>
-          <w:rFonts w:ascii="Times New Roman" w:eastAsia="Times New Roman" w:hAnsi="Times New Roman" w:cs="Times New Roman"/>
-          <w:color w:val="000000"/>
-          <w:sz w:val="28"/>
-          <w:szCs w:val="28"/>
-          <w:lang w:val="uk-UA"/>
-        </w:rPr>
-        <w:t>- правильності обробки представлених керуючих кнопок;</w:t>
+        <w:t>- обробки можливих помилок;</w:t>
       </w:r>
     </w:p>
     <w:p>
@@ -28032,7 +27982,7 @@
           <w:szCs w:val="28"/>
           <w:lang w:val="uk-UA"/>
         </w:rPr>
-        <w:t>- обробки можливих помилок;</w:t>
+        <w:t>- коректної обробки винятків;</w:t>
       </w:r>
     </w:p>
     <w:p>
@@ -28042,20 +27992,22 @@
         <w:ind w:firstLine="720"/>
         <w:jc w:val="both"/>
         <w:rPr>
-          <w:rFonts w:ascii="Arial" w:eastAsia="Arial" w:hAnsi="Arial" w:cs="Arial"/>
-          <w:color w:val="000000"/>
-          <w:lang w:val="uk-UA"/>
-        </w:rPr>
-      </w:pPr>
-      <w:r>
-        <w:rPr>
           <w:rFonts w:ascii="Times New Roman" w:eastAsia="Times New Roman" w:hAnsi="Times New Roman" w:cs="Times New Roman"/>
           <w:color w:val="000000"/>
           <w:sz w:val="28"/>
           <w:szCs w:val="28"/>
           <w:lang w:val="uk-UA"/>
         </w:rPr>
-        <w:t>- коректної обробки винятків;</w:t>
+      </w:pPr>
+      <w:r>
+        <w:rPr>
+          <w:rFonts w:ascii="Times New Roman" w:eastAsia="Times New Roman" w:hAnsi="Times New Roman" w:cs="Times New Roman"/>
+          <w:color w:val="000000"/>
+          <w:sz w:val="28"/>
+          <w:szCs w:val="28"/>
+          <w:lang w:val="uk-UA"/>
+        </w:rPr>
+        <w:t>- працездатності всіх додаткових функцій, які були враховані розробником.</w:t>
       </w:r>
     </w:p>
     <w:p>
@@ -28065,23 +28017,11 @@
         <w:ind w:firstLine="720"/>
         <w:jc w:val="both"/>
         <w:rPr>
-          <w:rFonts w:ascii="Times New Roman" w:eastAsia="Times New Roman" w:hAnsi="Times New Roman" w:cs="Times New Roman"/>
-          <w:color w:val="000000"/>
-          <w:sz w:val="28"/>
-          <w:szCs w:val="28"/>
-          <w:lang w:val="uk-UA"/>
-        </w:rPr>
-      </w:pPr>
-      <w:r>
-        <w:rPr>
-          <w:rFonts w:ascii="Times New Roman" w:eastAsia="Times New Roman" w:hAnsi="Times New Roman" w:cs="Times New Roman"/>
-          <w:color w:val="000000"/>
-          <w:sz w:val="28"/>
-          <w:szCs w:val="28"/>
-          <w:lang w:val="uk-UA"/>
-        </w:rPr>
-        <w:t>- працездатності всіх додаткових функцій, які були враховані розробником.</w:t>
-      </w:r>
+          <w:rFonts w:ascii="Arial" w:eastAsia="Arial" w:hAnsi="Arial" w:cs="Arial"/>
+          <w:color w:val="000000"/>
+          <w:lang w:val="uk-UA"/>
+        </w:rPr>
+      </w:pPr>
     </w:p>
     <w:p>
       <w:pPr>
@@ -28090,11 +28030,23 @@
         <w:ind w:firstLine="720"/>
         <w:jc w:val="both"/>
         <w:rPr>
-          <w:rFonts w:ascii="Arial" w:eastAsia="Arial" w:hAnsi="Arial" w:cs="Arial"/>
-          <w:color w:val="000000"/>
-          <w:lang w:val="uk-UA"/>
-        </w:rPr>
-      </w:pPr>
+          <w:rFonts w:ascii="Times New Roman" w:eastAsia="Times New Roman" w:hAnsi="Times New Roman" w:cs="Times New Roman"/>
+          <w:color w:val="000000"/>
+          <w:sz w:val="28"/>
+          <w:szCs w:val="28"/>
+          <w:lang w:val="uk-UA"/>
+        </w:rPr>
+      </w:pPr>
+      <w:r>
+        <w:rPr>
+          <w:rFonts w:ascii="Times New Roman" w:eastAsia="Times New Roman" w:hAnsi="Times New Roman" w:cs="Times New Roman"/>
+          <w:color w:val="000000"/>
+          <w:sz w:val="28"/>
+          <w:szCs w:val="28"/>
+          <w:lang w:val="uk-UA"/>
+        </w:rPr>
+        <w:t>Під час тестування цієї програми були виявлені деякі помилки, які, однак, були успішно виправлені.</w:t>
+      </w:r>
     </w:p>
     <w:p>
       <w:pPr>
@@ -28103,23 +28055,11 @@
         <w:ind w:firstLine="720"/>
         <w:jc w:val="both"/>
         <w:rPr>
-          <w:rFonts w:ascii="Times New Roman" w:eastAsia="Times New Roman" w:hAnsi="Times New Roman" w:cs="Times New Roman"/>
-          <w:color w:val="000000"/>
-          <w:sz w:val="28"/>
-          <w:szCs w:val="28"/>
-          <w:lang w:val="uk-UA"/>
-        </w:rPr>
-      </w:pPr>
-      <w:r>
-        <w:rPr>
-          <w:rFonts w:ascii="Times New Roman" w:eastAsia="Times New Roman" w:hAnsi="Times New Roman" w:cs="Times New Roman"/>
-          <w:color w:val="000000"/>
-          <w:sz w:val="28"/>
-          <w:szCs w:val="28"/>
-          <w:lang w:val="uk-UA"/>
-        </w:rPr>
-        <w:t>Під час тестування цієї програми були виявлені деякі помилки, які, однак, були успішно виправлені.</w:t>
-      </w:r>
+          <w:rFonts w:ascii="Arial" w:eastAsia="Arial" w:hAnsi="Arial" w:cs="Arial"/>
+          <w:color w:val="000000"/>
+          <w:lang w:val="uk-UA"/>
+        </w:rPr>
+      </w:pPr>
     </w:p>
     <w:p>
       <w:pPr>
@@ -28133,6 +28073,16 @@
           <w:lang w:val="uk-UA"/>
         </w:rPr>
       </w:pPr>
+      <w:r>
+        <w:rPr>
+          <w:rFonts w:ascii="Times New Roman" w:eastAsia="Times New Roman" w:hAnsi="Times New Roman" w:cs="Times New Roman"/>
+          <w:color w:val="000000"/>
+          <w:sz w:val="28"/>
+          <w:szCs w:val="28"/>
+          <w:lang w:val="uk-UA"/>
+        </w:rPr>
+        <w:t>Були реалізовані наступні виправлення помилок:</w:t>
+      </w:r>
     </w:p>
     <w:p>
       <w:pPr>
@@ -28154,7 +28104,7 @@
           <w:szCs w:val="28"/>
           <w:lang w:val="uk-UA"/>
         </w:rPr>
-        <w:t>Були реалізовані наступні виправлення помилок:</w:t>
+        <w:t>- перевірка на заповнення обов’язкових полів;</w:t>
       </w:r>
     </w:p>
     <w:p>
@@ -28164,20 +28114,42 @@
         <w:ind w:firstLine="720"/>
         <w:jc w:val="both"/>
         <w:rPr>
-          <w:rFonts w:ascii="Arial" w:eastAsia="Arial" w:hAnsi="Arial" w:cs="Arial"/>
-          <w:color w:val="000000"/>
-          <w:lang w:val="uk-UA"/>
-        </w:rPr>
-      </w:pPr>
-      <w:r>
-        <w:rPr>
           <w:rFonts w:ascii="Times New Roman" w:eastAsia="Times New Roman" w:hAnsi="Times New Roman" w:cs="Times New Roman"/>
           <w:color w:val="000000"/>
           <w:sz w:val="28"/>
           <w:szCs w:val="28"/>
           <w:lang w:val="uk-UA"/>
         </w:rPr>
-        <w:t>- перевірка на заповнення обов’язкових полів;</w:t>
+      </w:pPr>
+      <w:r>
+        <w:rPr>
+          <w:rFonts w:ascii="Times New Roman" w:eastAsia="Times New Roman" w:hAnsi="Times New Roman" w:cs="Times New Roman"/>
+          <w:color w:val="000000"/>
+          <w:sz w:val="28"/>
+          <w:szCs w:val="28"/>
+          <w:lang w:val="uk-UA"/>
+        </w:rPr>
+        <w:t xml:space="preserve">- надання неправдивих даних (наприклад, негативне значення </w:t>
+      </w:r>
+      <w:r>
+        <w:rPr>
+          <w:rFonts w:ascii="Times New Roman" w:eastAsia="Times New Roman" w:hAnsi="Times New Roman" w:cs="Times New Roman"/>
+          <w:color w:val="000000"/>
+          <w:sz w:val="28"/>
+          <w:szCs w:val="28"/>
+          <w:lang w:val="uk-UA"/>
+        </w:rPr>
+        <w:t>простору</w:t>
+      </w:r>
+      <w:r>
+        <w:rPr>
+          <w:rFonts w:ascii="Times New Roman" w:eastAsia="Times New Roman" w:hAnsi="Times New Roman" w:cs="Times New Roman"/>
+          <w:color w:val="000000"/>
+          <w:sz w:val="28"/>
+          <w:szCs w:val="28"/>
+          <w:lang w:val="uk-UA"/>
+        </w:rPr>
+        <w:t>);</w:t>
       </w:r>
     </w:p>
     <w:p>
@@ -28202,27 +28174,7 @@
           <w:szCs w:val="28"/>
           <w:lang w:val="uk-UA"/>
         </w:rPr>
-        <w:t xml:space="preserve">- надання неправдивих даних (наприклад, негативне значення </w:t>
-      </w:r>
-      <w:r>
-        <w:rPr>
-          <w:rFonts w:ascii="Times New Roman" w:eastAsia="Times New Roman" w:hAnsi="Times New Roman" w:cs="Times New Roman"/>
-          <w:color w:val="000000"/>
-          <w:sz w:val="28"/>
-          <w:szCs w:val="28"/>
-          <w:lang w:val="uk-UA"/>
-        </w:rPr>
-        <w:t>простору</w:t>
-      </w:r>
-      <w:r>
-        <w:rPr>
-          <w:rFonts w:ascii="Times New Roman" w:eastAsia="Times New Roman" w:hAnsi="Times New Roman" w:cs="Times New Roman"/>
-          <w:color w:val="000000"/>
-          <w:sz w:val="28"/>
-          <w:szCs w:val="28"/>
-          <w:lang w:val="uk-UA"/>
-        </w:rPr>
-        <w:t>);</w:t>
+        <w:t>- некоректне відображення помилок користувачу;</w:t>
       </w:r>
     </w:p>
     <w:p>
@@ -28247,16 +28199,11 @@
           <w:szCs w:val="28"/>
           <w:lang w:val="uk-UA"/>
         </w:rPr>
-        <w:lastRenderedPageBreak/>
-        <w:t>- некоректне відображення помилок користувачу;</w:t>
-      </w:r>
-    </w:p>
-    <w:p>
-      <w:pPr>
-        <w:widowControl w:val="0"/>
-        <w:spacing w:after="0" w:line="360" w:lineRule="auto"/>
-        <w:ind w:firstLine="720"/>
-        <w:jc w:val="both"/>
+        <w:t>- хаотичні місцезнаходження допоміжних вікон на екрані при їх виклику.</w:t>
+      </w:r>
+    </w:p>
+    <w:p>
+      <w:pPr>
         <w:rPr>
           <w:rFonts w:ascii="Times New Roman" w:eastAsia="Times New Roman" w:hAnsi="Times New Roman" w:cs="Times New Roman"/>
           <w:color w:val="000000"/>
@@ -28273,7 +28220,7 @@
           <w:szCs w:val="28"/>
           <w:lang w:val="uk-UA"/>
         </w:rPr>
-        <w:t>- хаотичні місцезнаходження допоміжних вікон на екрані при їх виклику.</w:t>
+        <w:br w:type="page"/>
       </w:r>
     </w:p>
     <w:p>
@@ -28371,20 +28318,22 @@
           <w:color w:val="000000"/>
           <w:sz w:val="28"/>
           <w:szCs w:val="28"/>
+          <w:lang w:bidi="ru-RU"/>
+        </w:rPr>
+        <w:t>6</w:t>
+      </w:r>
+      <w:r>
+        <w:rPr>
+          <w:rFonts w:ascii="Times New Roman" w:eastAsia="Times New Roman" w:hAnsi="Times New Roman" w:cs="Times New Roman"/>
+          <w:color w:val="000000"/>
+          <w:sz w:val="28"/>
+          <w:szCs w:val="28"/>
           <w:lang w:val="uk-UA" w:bidi="ru-RU"/>
         </w:rPr>
-        <w:t>7</w:t>
-      </w:r>
-      <w:r>
-        <w:rPr>
-          <w:rFonts w:ascii="Times New Roman" w:eastAsia="Times New Roman" w:hAnsi="Times New Roman" w:cs="Times New Roman"/>
-          <w:color w:val="000000"/>
-          <w:sz w:val="28"/>
-          <w:szCs w:val="28"/>
-          <w:lang w:val="uk-UA" w:bidi="ru-RU"/>
-        </w:rPr>
-        <w:t>.2 або вище;</w:t>
-      </w:r>
+        <w:t xml:space="preserve"> або вище;</w:t>
+      </w:r>
+      <w:bookmarkStart w:id="21" w:name="_GoBack"/>
+      <w:bookmarkEnd w:id="21"/>
     </w:p>
     <w:p>
       <w:pPr>
@@ -28852,7 +28801,6 @@
           <w:szCs w:val="28"/>
           <w:lang w:val="uk-UA"/>
         </w:rPr>
-        <w:lastRenderedPageBreak/>
         <w:t>Оновлення системних дисків здійснюється автоматично, підключ</w:t>
       </w:r>
     </w:p>
@@ -28874,6 +28822,7 @@
           <w:szCs w:val="28"/>
           <w:lang w:val="uk-UA"/>
         </w:rPr>
+        <w:lastRenderedPageBreak/>
         <w:t>Прибирання обмеження простору для системного диску здійснюється наступним чином:</w:t>
       </w:r>
     </w:p>
@@ -29298,14 +29247,7 @@
         <w:rPr>
           <w:lang w:val="uk-UA"/>
         </w:rPr>
-        <w:t xml:space="preserve">виконувати моніторинг за допомогою TPL, що збільшить швидкодію </w:t>
-      </w:r>
-      <w:r>
-        <w:rPr>
-          <w:lang w:val="uk-UA"/>
-        </w:rPr>
-        <w:lastRenderedPageBreak/>
-        <w:t>програми при великій кількості системних дисків</w:t>
+        <w:t>виконувати моніторинг за допомогою TPL, що збільшить швидкодію програми при великій кількості системних дисків</w:t>
       </w:r>
       <w:r>
         <w:rPr>
@@ -29328,7 +29270,14 @@
         <w:rPr>
           <w:lang w:val="uk-UA"/>
         </w:rPr>
-        <w:t xml:space="preserve">У ході виконання курсового проекту були закріплені знання та навички, отримані при вивченні курсу "Системне програмне забезпечення". Придбано нові знання у роботи з середовищем розробки «Microsoft </w:t>
+        <w:t xml:space="preserve">У ході виконання курсового проекту були закріплені знання та навички, </w:t>
+      </w:r>
+      <w:r>
+        <w:rPr>
+          <w:lang w:val="uk-UA"/>
+        </w:rPr>
+        <w:lastRenderedPageBreak/>
+        <w:t xml:space="preserve">отримані при вивченні курсу "Системне програмне забезпечення". Придбано нові знання у роботи з середовищем розробки «Microsoft </w:t>
       </w:r>
       <w:proofErr w:type="spellStart"/>
       <w:r>
@@ -32375,7 +32324,7 @@
 </file>
 
 <file path=customXml/itemProps1.xml><?xml version="1.0" encoding="utf-8"?>
-<ds:datastoreItem xmlns:ds="http://schemas.openxmlformats.org/officeDocument/2006/customXml" ds:itemID="{8A5EF60A-F7C1-4DB6-974A-C5F31F6EE351}">
+<ds:datastoreItem xmlns:ds="http://schemas.openxmlformats.org/officeDocument/2006/customXml" ds:itemID="{F3264A24-AEAE-452C-8DC4-F4591C2A61F6}">
   <ds:schemaRefs>
     <ds:schemaRef ds:uri="http://schemas.openxmlformats.org/officeDocument/2006/bibliography"/>
   </ds:schemaRefs>

</xml_diff>

<commit_message>
Fixed alphanumeric FormatException on computer creation
Signed-off-by: Olexandr Korotetskyi <ayrum1158@gmail.com>
</commit_message>
<xml_diff>
--- a/Записка к курсовой Коротецкий А.А..docx
+++ b/Записка к курсовой Коротецкий А.А..docx
@@ -28318,7 +28318,7 @@
           <w:color w:val="000000"/>
           <w:sz w:val="28"/>
           <w:szCs w:val="28"/>
-          <w:lang w:bidi="ru-RU"/>
+          <w:lang w:val="uk-UA" w:bidi="ru-RU"/>
         </w:rPr>
         <w:t>6</w:t>
       </w:r>
@@ -28332,8 +28332,6 @@
         </w:rPr>
         <w:t xml:space="preserve"> або вище;</w:t>
       </w:r>
-      <w:bookmarkStart w:id="21" w:name="_GoBack"/>
-      <w:bookmarkEnd w:id="21"/>
     </w:p>
     <w:p>
       <w:pPr>
@@ -28442,36 +28440,22 @@
           <w:color w:val="000000"/>
           <w:sz w:val="28"/>
           <w:szCs w:val="28"/>
+          <w:lang w:val="ru-RU" w:bidi="ru-RU"/>
+        </w:rPr>
+        <w:t>2</w:t>
+      </w:r>
+      <w:r>
+        <w:rPr>
+          <w:rFonts w:ascii="Times New Roman" w:eastAsia="Times New Roman" w:hAnsi="Times New Roman" w:cs="Times New Roman"/>
+          <w:color w:val="000000"/>
+          <w:sz w:val="28"/>
+          <w:szCs w:val="28"/>
           <w:lang w:val="uk-UA" w:bidi="ru-RU"/>
         </w:rPr>
         <w:t>5 MB вільного місця на жорсткому диску.</w:t>
       </w:r>
-    </w:p>
-    <w:p>
-      <w:pPr>
-        <w:spacing w:line="360" w:lineRule="auto"/>
-        <w:ind w:firstLine="720"/>
-        <w:jc w:val="both"/>
-        <w:rPr>
-          <w:rFonts w:ascii="Times New Roman" w:hAnsi="Times New Roman" w:cs="Times New Roman"/>
-          <w:sz w:val="28"/>
-          <w:szCs w:val="28"/>
-          <w:lang w:val="uk-UA"/>
-        </w:rPr>
-      </w:pPr>
-    </w:p>
-    <w:p>
-      <w:pPr>
-        <w:spacing w:line="360" w:lineRule="auto"/>
-        <w:ind w:firstLine="720"/>
-        <w:jc w:val="both"/>
-        <w:rPr>
-          <w:rFonts w:ascii="Times New Roman" w:hAnsi="Times New Roman" w:cs="Times New Roman"/>
-          <w:sz w:val="28"/>
-          <w:szCs w:val="28"/>
-          <w:lang w:val="uk-UA"/>
-        </w:rPr>
-      </w:pPr>
+      <w:bookmarkStart w:id="21" w:name="_GoBack"/>
+      <w:bookmarkEnd w:id="21"/>
     </w:p>
     <w:p>
       <w:pPr>
@@ -28822,7 +28806,6 @@
           <w:szCs w:val="28"/>
           <w:lang w:val="uk-UA"/>
         </w:rPr>
-        <w:lastRenderedPageBreak/>
         <w:t>Прибирання обмеження простору для системного диску здійснюється наступним чином:</w:t>
       </w:r>
     </w:p>
@@ -28873,6 +28856,7 @@
           <w:szCs w:val="28"/>
           <w:lang w:val="uk-UA"/>
         </w:rPr>
+        <w:lastRenderedPageBreak/>
         <w:t xml:space="preserve">Натисніть мітку </w:t>
       </w:r>
       <w:proofErr w:type="spellStart"/>
@@ -29270,54 +29254,54 @@
         <w:rPr>
           <w:lang w:val="uk-UA"/>
         </w:rPr>
-        <w:t xml:space="preserve">У ході виконання курсового проекту були закріплені знання та навички, </w:t>
+        <w:t xml:space="preserve">У ході виконання курсового проекту були закріплені знання та навички, отримані при вивченні курсу "Системне програмне забезпечення". Придбано нові знання у роботи з середовищем розробки «Microsoft </w:t>
+      </w:r>
+      <w:proofErr w:type="spellStart"/>
+      <w:r>
+        <w:rPr>
+          <w:lang w:val="uk-UA"/>
+        </w:rPr>
+        <w:t>Visual</w:t>
+      </w:r>
+      <w:proofErr w:type="spellEnd"/>
+      <w:r>
+        <w:rPr>
+          <w:lang w:val="uk-UA"/>
+        </w:rPr>
+        <w:t xml:space="preserve"> </w:t>
+      </w:r>
+      <w:proofErr w:type="spellStart"/>
+      <w:r>
+        <w:rPr>
+          <w:lang w:val="uk-UA"/>
+        </w:rPr>
+        <w:t>Studio</w:t>
+      </w:r>
+      <w:proofErr w:type="spellEnd"/>
+      <w:r>
+        <w:rPr>
+          <w:lang w:val="uk-UA"/>
+        </w:rPr>
+        <w:t xml:space="preserve"> 201</w:t>
+      </w:r>
+      <w:r>
+        <w:rPr>
+          <w:lang w:val="uk-UA"/>
+        </w:rPr>
+        <w:t>9</w:t>
+      </w:r>
+      <w:r>
+        <w:rPr>
+          <w:lang w:val="uk-UA"/>
+        </w:rPr>
+        <w:t xml:space="preserve">», було отримано досвід програмування клієнтських додатків в операційній системі </w:t>
       </w:r>
       <w:r>
         <w:rPr>
           <w:lang w:val="uk-UA"/>
         </w:rPr>
         <w:lastRenderedPageBreak/>
-        <w:t xml:space="preserve">отримані при вивченні курсу "Системне програмне забезпечення". Придбано нові знання у роботи з середовищем розробки «Microsoft </w:t>
-      </w:r>
-      <w:proofErr w:type="spellStart"/>
-      <w:r>
-        <w:rPr>
-          <w:lang w:val="uk-UA"/>
-        </w:rPr>
-        <w:t>Visual</w:t>
-      </w:r>
-      <w:proofErr w:type="spellEnd"/>
-      <w:r>
-        <w:rPr>
-          <w:lang w:val="uk-UA"/>
-        </w:rPr>
-        <w:t xml:space="preserve"> </w:t>
-      </w:r>
-      <w:proofErr w:type="spellStart"/>
-      <w:r>
-        <w:rPr>
-          <w:lang w:val="uk-UA"/>
-        </w:rPr>
-        <w:t>Studio</w:t>
-      </w:r>
-      <w:proofErr w:type="spellEnd"/>
-      <w:r>
-        <w:rPr>
-          <w:lang w:val="uk-UA"/>
-        </w:rPr>
-        <w:t xml:space="preserve"> 201</w:t>
-      </w:r>
-      <w:r>
-        <w:rPr>
-          <w:lang w:val="uk-UA"/>
-        </w:rPr>
-        <w:t>9</w:t>
-      </w:r>
-      <w:r>
-        <w:rPr>
-          <w:lang w:val="uk-UA"/>
-        </w:rPr>
-        <w:t>», було отримано досвід програмування клієнтських додатків в операційній системі Windows.</w:t>
+        <w:t>Windows.</w:t>
       </w:r>
     </w:p>
     <w:p>
@@ -32324,7 +32308,7 @@
 </file>
 
 <file path=customXml/itemProps1.xml><?xml version="1.0" encoding="utf-8"?>
-<ds:datastoreItem xmlns:ds="http://schemas.openxmlformats.org/officeDocument/2006/customXml" ds:itemID="{F3264A24-AEAE-452C-8DC4-F4591C2A61F6}">
+<ds:datastoreItem xmlns:ds="http://schemas.openxmlformats.org/officeDocument/2006/customXml" ds:itemID="{133BE419-DBB8-4829-903C-98B706AEF079}">
   <ds:schemaRefs>
     <ds:schemaRef ds:uri="http://schemas.openxmlformats.org/officeDocument/2006/bibliography"/>
   </ds:schemaRefs>

</xml_diff>